<commit_message>
Mejoramos el logo en ret islr arsa
</commit_message>
<xml_diff>
--- a/word/comprobanteRetencionIslr_Arsa.docx
+++ b/word/comprobanteRetencionIslr_Arsa.docx
@@ -1131,7 +1131,7 @@
       </w:tblPr>
       <w:tblGrid>
         <w:gridCol w:w="3085"/>
-        <w:gridCol w:w="5916"/>
+        <w:gridCol w:w="6336"/>
         <w:gridCol w:w="441"/>
       </w:tblGrid>
       <w:tr>
@@ -1163,9 +1163,9 @@
               </w:rPr>
               <w:drawing>
                 <wp:inline distT="0" distB="0" distL="0" distR="0">
-                  <wp:extent cx="3596660" cy="1410617"/>
-                  <wp:effectExtent l="19050" t="0" r="3790" b="0"/>
-                  <wp:docPr id="5" name="Imagen 5"/>
+                  <wp:extent cx="3857625" cy="1609725"/>
+                  <wp:effectExtent l="19050" t="0" r="9525" b="0"/>
+                  <wp:docPr id="7" name="Imagen 7"/>
                   <wp:cNvGraphicFramePr>
                     <a:graphicFrameLocks xmlns:a="http://schemas.openxmlformats.org/drawingml/2006/main" noChangeAspect="1"/>
                   </wp:cNvGraphicFramePr>
@@ -1173,7 +1173,7 @@
                     <a:graphicData uri="http://schemas.openxmlformats.org/drawingml/2006/picture">
                       <pic:pic xmlns:pic="http://schemas.openxmlformats.org/drawingml/2006/picture">
                         <pic:nvPicPr>
-                          <pic:cNvPr id="0" name="Picture 5"/>
+                          <pic:cNvPr id="0" name="Picture 7"/>
                           <pic:cNvPicPr>
                             <a:picLocks noChangeAspect="1" noChangeArrowheads="1"/>
                           </pic:cNvPicPr>
@@ -1188,7 +1188,7 @@
                         <pic:spPr bwMode="auto">
                           <a:xfrm>
                             <a:off x="0" y="0"/>
-                            <a:ext cx="3596660" cy="1410617"/>
+                            <a:ext cx="3857625" cy="1609725"/>
                           </a:xfrm>
                           <a:prstGeom prst="rect">
                             <a:avLst/>

</xml_diff>

<commit_message>
Corregimos el teléfono en la plantilla ret islr arsa ...
</commit_message>
<xml_diff>
--- a/word/comprobanteRetencionIslr_Arsa.docx
+++ b/word/comprobanteRetencionIslr_Arsa.docx
@@ -275,10 +275,10 @@
               <w:t>{</w:t>
             </w:r>
             <w:r>
-              <w:t xml:space="preserve"> companiaContabTelefono</w:t>
-            </w:r>
-            <w:r>
-              <w:t xml:space="preserve"> }</w:t>
+              <w:t>companiaContabTelefono</w:t>
+            </w:r>
+            <w:r>
+              <w:t>}</w:t>
             </w:r>
           </w:p>
         </w:tc>

</xml_diff>